<commit_message>
All done. Add library description and readme.md file
</commit_message>
<xml_diff>
--- a/source/Индикатор ЖКИ.docx
+++ b/source/Индикатор ЖКИ.docx
@@ -4,160 +4,16 @@
   <w:body>
     <w:p>
       <w:pPr>
-        <w:spacing w:after="0" w:line="240" w:lineRule="auto"/>
-        <w:rPr>
-          <w:rFonts w:ascii="Times New Roman" w:eastAsia="Times New Roman" w:hAnsi="Times New Roman" w:cs="Times New Roman"/>
-          <w:sz w:val="24"/>
-          <w:szCs w:val="24"/>
-          <w:lang w:eastAsia="ru-RU"/>
+        <w:spacing w:before="100" w:beforeAutospacing="1" w:after="100" w:afterAutospacing="1" w:line="240" w:lineRule="auto"/>
+        <w:rPr>
+          <w:rFonts w:ascii="Times New Roman" w:eastAsia="Times New Roman" w:hAnsi="Times New Roman" w:cs="Times New Roman"/>
+          <w:sz w:val="24"/>
+          <w:szCs w:val="24"/>
+          <w:lang w:val="en-US" w:eastAsia="ru-RU"/>
         </w:rPr>
       </w:pPr>
-      <w:proofErr w:type="spellStart"/>
-      <w:r>
-        <w:rPr>
-          <w:rFonts w:ascii="Times New Roman" w:eastAsia="Times New Roman" w:hAnsi="Times New Roman" w:cs="Times New Roman"/>
-          <w:sz w:val="24"/>
-          <w:szCs w:val="24"/>
-          <w:lang w:eastAsia="ru-RU"/>
-        </w:rPr>
-        <w:t>ackaging</w:t>
-      </w:r>
-      <w:proofErr w:type="spellEnd"/>
-      <w:r>
-        <w:rPr>
-          <w:rFonts w:ascii="Times New Roman" w:eastAsia="Times New Roman" w:hAnsi="Times New Roman" w:cs="Times New Roman"/>
-          <w:sz w:val="24"/>
-          <w:szCs w:val="24"/>
-          <w:lang w:eastAsia="ru-RU"/>
-        </w:rPr>
-        <w:t xml:space="preserve"> &amp; </w:t>
-      </w:r>
-      <w:proofErr w:type="spellStart"/>
-      <w:r>
-        <w:rPr>
-          <w:rFonts w:ascii="Times New Roman" w:eastAsia="Times New Roman" w:hAnsi="Times New Roman" w:cs="Times New Roman"/>
-          <w:sz w:val="24"/>
-          <w:szCs w:val="24"/>
-          <w:lang w:eastAsia="ru-RU"/>
-        </w:rPr>
-        <w:t>Delivery</w:t>
-      </w:r>
-      <w:proofErr w:type="spellEnd"/>
-    </w:p>
-    <w:p>
-      <w:pPr>
-        <w:spacing w:after="0" w:line="240" w:lineRule="auto"/>
-        <w:rPr>
-          <w:rFonts w:ascii="Times New Roman" w:eastAsia="Times New Roman" w:hAnsi="Times New Roman" w:cs="Times New Roman"/>
-          <w:sz w:val="24"/>
-          <w:szCs w:val="24"/>
-          <w:lang w:eastAsia="ru-RU"/>
-        </w:rPr>
-      </w:pPr>
-      <w:proofErr w:type="spellStart"/>
-      <w:r>
-        <w:rPr>
-          <w:rFonts w:ascii="Times New Roman" w:eastAsia="Times New Roman" w:hAnsi="Times New Roman" w:cs="Times New Roman"/>
-          <w:sz w:val="24"/>
-          <w:szCs w:val="24"/>
-          <w:lang w:eastAsia="ru-RU"/>
-        </w:rPr>
-        <w:t>Packaging</w:t>
-      </w:r>
-      <w:proofErr w:type="spellEnd"/>
-      <w:r>
-        <w:rPr>
-          <w:rFonts w:ascii="Times New Roman" w:eastAsia="Times New Roman" w:hAnsi="Times New Roman" w:cs="Times New Roman"/>
-          <w:sz w:val="24"/>
-          <w:szCs w:val="24"/>
-          <w:lang w:eastAsia="ru-RU"/>
-        </w:rPr>
-        <w:t xml:space="preserve"> </w:t>
-      </w:r>
-      <w:proofErr w:type="spellStart"/>
-      <w:r>
-        <w:rPr>
-          <w:rFonts w:ascii="Times New Roman" w:eastAsia="Times New Roman" w:hAnsi="Times New Roman" w:cs="Times New Roman"/>
-          <w:sz w:val="24"/>
-          <w:szCs w:val="24"/>
-          <w:lang w:eastAsia="ru-RU"/>
-        </w:rPr>
-        <w:t>Details</w:t>
-      </w:r>
-      <w:proofErr w:type="spellEnd"/>
-    </w:p>
-    <w:p>
-      <w:pPr>
-        <w:spacing w:after="0" w:line="240" w:lineRule="auto"/>
-        <w:ind w:left="720"/>
-        <w:rPr>
-          <w:rFonts w:ascii="Times New Roman" w:eastAsia="Times New Roman" w:hAnsi="Times New Roman" w:cs="Times New Roman"/>
-          <w:sz w:val="24"/>
-          <w:szCs w:val="24"/>
-          <w:lang w:val="en-US" w:eastAsia="ru-RU"/>
-        </w:rPr>
-      </w:pPr>
-      <w:r>
-        <w:rPr>
-          <w:rFonts w:ascii="Times New Roman" w:eastAsia="Times New Roman" w:hAnsi="Times New Roman" w:cs="Times New Roman"/>
-          <w:sz w:val="24"/>
-          <w:szCs w:val="24"/>
-          <w:lang w:val="en-US" w:eastAsia="ru-RU"/>
-        </w:rPr>
-        <w:t>Bag or Box</w:t>
-      </w:r>
-    </w:p>
-    <w:p>
-      <w:pPr>
-        <w:spacing w:after="0" w:line="240" w:lineRule="auto"/>
-        <w:rPr>
-          <w:rFonts w:ascii="Times New Roman" w:eastAsia="Times New Roman" w:hAnsi="Times New Roman" w:cs="Times New Roman"/>
-          <w:sz w:val="24"/>
-          <w:szCs w:val="24"/>
-          <w:lang w:val="en-US" w:eastAsia="ru-RU"/>
-        </w:rPr>
-      </w:pPr>
-      <w:r>
-        <w:rPr>
-          <w:rFonts w:ascii="Times New Roman" w:eastAsia="Times New Roman" w:hAnsi="Times New Roman" w:cs="Times New Roman"/>
-          <w:sz w:val="24"/>
-          <w:szCs w:val="24"/>
-          <w:lang w:val="en-US" w:eastAsia="ru-RU"/>
-        </w:rPr>
-        <w:t>Delivery Time</w:t>
-      </w:r>
-    </w:p>
-    <w:p>
-      <w:pPr>
-        <w:spacing w:after="0" w:line="240" w:lineRule="auto"/>
-        <w:ind w:left="720"/>
-        <w:rPr>
-          <w:rFonts w:ascii="Times New Roman" w:eastAsia="Times New Roman" w:hAnsi="Times New Roman" w:cs="Times New Roman"/>
-          <w:sz w:val="24"/>
-          <w:szCs w:val="24"/>
-          <w:lang w:val="en-US" w:eastAsia="ru-RU"/>
-        </w:rPr>
-      </w:pPr>
-      <w:r>
-        <w:rPr>
-          <w:rFonts w:ascii="Times New Roman" w:eastAsia="Times New Roman" w:hAnsi="Times New Roman" w:cs="Times New Roman"/>
-          <w:sz w:val="24"/>
-          <w:szCs w:val="24"/>
-          <w:lang w:val="en-US" w:eastAsia="ru-RU"/>
-        </w:rPr>
-        <w:t>Within 3 working days after the money arrived</w:t>
-      </w:r>
-    </w:p>
-    <w:p>
-      <w:pPr>
-        <w:spacing w:before="100" w:beforeAutospacing="1" w:after="100" w:afterAutospacing="1" w:line="240" w:lineRule="auto"/>
-        <w:rPr>
-          <w:rFonts w:ascii="Times New Roman" w:eastAsia="Times New Roman" w:hAnsi="Times New Roman" w:cs="Times New Roman"/>
-          <w:sz w:val="24"/>
-          <w:szCs w:val="24"/>
-          <w:lang w:val="en-US" w:eastAsia="ru-RU"/>
-        </w:rPr>
-      </w:pPr>
+      <w:bookmarkStart w:id="0" w:name="_GoBack"/>
+      <w:bookmarkEnd w:id="0"/>
       <w:r>
         <w:rPr>
           <w:rFonts w:ascii="Times New Roman" w:eastAsia="Times New Roman" w:hAnsi="Times New Roman" w:cs="Times New Roman"/>
@@ -267,46 +123,6 @@
         </w:rPr>
         <w:br/>
         <w:t>Backlight: No</w:t>
-      </w:r>
-    </w:p>
-    <w:p>
-      <w:pPr>
-        <w:spacing w:before="100" w:beforeAutospacing="1" w:after="100" w:afterAutospacing="1" w:line="240" w:lineRule="auto"/>
-        <w:rPr>
-          <w:rFonts w:ascii="Times New Roman" w:eastAsia="Times New Roman" w:hAnsi="Times New Roman" w:cs="Times New Roman"/>
-          <w:sz w:val="24"/>
-          <w:szCs w:val="24"/>
-          <w:lang w:val="en-US" w:eastAsia="ru-RU"/>
-        </w:rPr>
-      </w:pPr>
-      <w:r>
-        <w:rPr>
-          <w:rFonts w:ascii="Times New Roman" w:eastAsia="Times New Roman" w:hAnsi="Times New Roman" w:cs="Times New Roman"/>
-          <w:sz w:val="24"/>
-          <w:szCs w:val="24"/>
-          <w:lang w:val="en-US" w:eastAsia="ru-RU"/>
-        </w:rPr>
-        <w:t> </w:t>
-      </w:r>
-    </w:p>
-    <w:p>
-      <w:pPr>
-        <w:spacing w:before="100" w:beforeAutospacing="1" w:after="100" w:afterAutospacing="1" w:line="240" w:lineRule="auto"/>
-        <w:rPr>
-          <w:rFonts w:ascii="Times New Roman" w:eastAsia="Times New Roman" w:hAnsi="Times New Roman" w:cs="Times New Roman"/>
-          <w:sz w:val="24"/>
-          <w:szCs w:val="24"/>
-          <w:lang w:eastAsia="ru-RU"/>
-        </w:rPr>
-      </w:pPr>
-      <w:r>
-        <w:rPr>
-          <w:rFonts w:ascii="Times New Roman" w:eastAsia="Times New Roman" w:hAnsi="Times New Roman" w:cs="Times New Roman"/>
-          <w:sz w:val="24"/>
-          <w:szCs w:val="24"/>
-          <w:lang w:eastAsia="ru-RU"/>
-        </w:rPr>
-        <w:t>=========================================================================================</w:t>
       </w:r>
     </w:p>
     <w:p>
@@ -379,17 +195,12 @@
     </w:p>
     <w:p>
       <w:r>
-        <w:t>https://ru.aliexpress.com/item/White-SMD-LED-Bakclight-Pin-Connection-Metal-3-0V-15mA-For-GDC03077-LCD-Display-</w:t>
-      </w:r>
-      <w:bookmarkStart w:id="0" w:name="_GoBack"/>
-      <w:bookmarkEnd w:id="0"/>
-      <w:r>
-        <w:t>Accessories/32764072285.html?spm=a2g0v.10010108.1000016.1.76aaff84R4pXLp&amp;isOrigTitle=true</w:t>
+        <w:t>https://ru.aliexpress.com/item/White-SMD-LED-Bakclight-Pin-Connection-Metal-3-0V-15mA-For-GDC03077-LCD-Display-Accessories/32764072285.html?spm=a2g0v.10010108.1000016.1.76aaff84R4pXLp&amp;isOrigTitle=true</w:t>
       </w:r>
     </w:p>
     <w:sectPr>
       <w:pgSz w:w="11906" w:h="16838"/>
-      <w:pgMar w:top="1134" w:right="850" w:bottom="1134" w:left="1701" w:header="708" w:footer="708" w:gutter="0"/>
+      <w:pgMar w:top="1134" w:right="850" w:bottom="1134" w:left="851" w:header="708" w:footer="708" w:gutter="0"/>
       <w:cols w:space="708"/>
       <w:docGrid w:linePitch="360"/>
     </w:sectPr>

</xml_diff>